<commit_message>
zip et rapport final
</commit_message>
<xml_diff>
--- a/Rapport.docx
+++ b/Rapport.docx
@@ -272,33 +272,24 @@
         <w:pStyle w:val="Corpsdetexte"/>
         <w:ind w:left="141" w:right="6290"/>
       </w:pPr>
-      <w:proofErr w:type="spellStart"/>
       <w:r>
         <w:t>Merchan</w:t>
       </w:r>
-      <w:proofErr w:type="spellEnd"/>
-      <w:r>
-        <w:t xml:space="preserve"> </w:t>
-      </w:r>
-      <w:r>
-        <w:t xml:space="preserve">Diego </w:t>
-      </w:r>
-      <w:proofErr w:type="spellStart"/>
-      <w:r>
-        <w:t>Sivayanama</w:t>
-      </w:r>
-      <w:proofErr w:type="spellEnd"/>
+      <w:r>
+        <w:t xml:space="preserve"> </w:t>
+      </w:r>
+      <w:r>
+        <w:t>Diego Sivayanama</w:t>
+      </w:r>
       <w:r>
         <w:rPr>
           <w:spacing w:val="-17"/>
         </w:rPr>
         <w:t xml:space="preserve"> </w:t>
       </w:r>
-      <w:proofErr w:type="spellStart"/>
       <w:r>
         <w:t>Perveena</w:t>
       </w:r>
-      <w:proofErr w:type="spellEnd"/>
     </w:p>
     <w:p>
       <w:pPr>
@@ -5103,11 +5094,9 @@
         </w:rPr>
         <w:t xml:space="preserve"> </w:t>
       </w:r>
-      <w:proofErr w:type="spellStart"/>
       <w:r>
         <w:t>scraping</w:t>
       </w:r>
-      <w:proofErr w:type="spellEnd"/>
       <w:r>
         <w:rPr>
           <w:spacing w:val="-9"/>
@@ -5381,11 +5370,9 @@
         </w:rPr>
         <w:t xml:space="preserve"> </w:t>
       </w:r>
-      <w:proofErr w:type="spellStart"/>
       <w:r>
         <w:t>Streamlit</w:t>
       </w:r>
-      <w:proofErr w:type="spellEnd"/>
       <w:r>
         <w:rPr>
           <w:spacing w:val="-3"/>
@@ -5871,19 +5858,19 @@
         <w:jc w:val="both"/>
       </w:pPr>
       <w:r>
-        <w:t xml:space="preserve">Le web </w:t>
+        <w:t>Le web scraping est devenu une méthode incontournable pour la collecte automatisée de données publiques en ligne. Dans le domaine immobilier, cette technique permet d'agréger des informations dispersées sur plusieurs plateformes (</w:t>
       </w:r>
       <w:proofErr w:type="spellStart"/>
       <w:r>
-        <w:t>scraping</w:t>
+        <w:t>Leboncoin</w:t>
       </w:r>
       <w:proofErr w:type="spellEnd"/>
       <w:r>
-        <w:t xml:space="preserve"> est devenu une méthode incontournable pour la collecte automatisée de données publiques en ligne. Dans le domaine immobilier, cette technique permet d'agréger des informations dispersées sur plusieurs plateformes (</w:t>
+        <w:t xml:space="preserve">, </w:t>
       </w:r>
       <w:proofErr w:type="spellStart"/>
       <w:r>
-        <w:t>Leboncoin</w:t>
+        <w:t>SeLoger</w:t>
       </w:r>
       <w:proofErr w:type="spellEnd"/>
       <w:r>
@@ -5891,90 +5878,66 @@
       </w:r>
       <w:proofErr w:type="spellStart"/>
       <w:r>
-        <w:t>SeLoger</w:t>
+        <w:t>Bien'ici</w:t>
       </w:r>
       <w:proofErr w:type="spellEnd"/>
       <w:r>
-        <w:t xml:space="preserve">, </w:t>
+        <w:t>, PAP) afin de constituer des bases de données représentatives du marché. En France, plusieurs acteurs publics et privés exploitent déjà ces méthodes pour alimenter leurs observatoires de prix.</w:t>
+      </w:r>
+    </w:p>
+    <w:p>
+      <w:pPr>
+        <w:pStyle w:val="Corpsdetexte"/>
+        <w:jc w:val="both"/>
+      </w:pPr>
+    </w:p>
+    <w:p>
+      <w:pPr>
+        <w:pStyle w:val="Corpsdetexte"/>
+        <w:jc w:val="both"/>
+      </w:pPr>
+      <w:r>
+        <w:t xml:space="preserve">Outils et technologies : En Python, l'écosystème de scraping repose principalement sur trois bibliothèques complémentaires : </w:t>
       </w:r>
       <w:proofErr w:type="spellStart"/>
       <w:r>
-        <w:t>Bien'ici</w:t>
+        <w:t>Requests</w:t>
       </w:r>
       <w:proofErr w:type="spellEnd"/>
       <w:r>
-        <w:t>, PAP) afin de constituer des bases de données représentatives du marché. En France, plusieurs acteurs publics et privés exploitent déjà ces méthodes pour alimenter leurs observatoires de prix.</w:t>
-      </w:r>
-    </w:p>
-    <w:p>
-      <w:pPr>
-        <w:pStyle w:val="Corpsdetexte"/>
-        <w:jc w:val="both"/>
-      </w:pPr>
-    </w:p>
-    <w:p>
-      <w:pPr>
-        <w:pStyle w:val="Corpsdetexte"/>
-        <w:jc w:val="both"/>
-      </w:pPr>
-      <w:r>
-        <w:t xml:space="preserve">Outils et technologies : En Python, l'écosystème de </w:t>
+        <w:t xml:space="preserve"> pour effectuer des requêtes HTTP et récupérer le contenu des pages web, </w:t>
       </w:r>
       <w:proofErr w:type="spellStart"/>
       <w:r>
-        <w:t>scraping</w:t>
+        <w:t>BeautifulSoup</w:t>
       </w:r>
       <w:proofErr w:type="spellEnd"/>
       <w:r>
-        <w:t xml:space="preserve"> repose principalement sur trois bibliothèques complémentaires : </w:t>
+        <w:t xml:space="preserve"> pour </w:t>
       </w:r>
       <w:proofErr w:type="spellStart"/>
       <w:r>
-        <w:t>Requests</w:t>
+        <w:t>parser</w:t>
       </w:r>
       <w:proofErr w:type="spellEnd"/>
       <w:r>
-        <w:t xml:space="preserve"> pour effectuer des requêtes HTTP et récupérer le contenu des pages web, </w:t>
+        <w:t xml:space="preserve"> le HTML et extraire les informations structurées, et </w:t>
       </w:r>
       <w:proofErr w:type="spellStart"/>
       <w:r>
-        <w:t>BeautifulSoup</w:t>
+        <w:t>Scrapy</w:t>
       </w:r>
       <w:proofErr w:type="spellEnd"/>
       <w:r>
-        <w:t xml:space="preserve"> pour </w:t>
+        <w:t xml:space="preserve"> comme </w:t>
       </w:r>
       <w:proofErr w:type="spellStart"/>
       <w:r>
-        <w:t>parser</w:t>
+        <w:t>framework</w:t>
       </w:r>
       <w:proofErr w:type="spellEnd"/>
       <w:r>
-        <w:t xml:space="preserve"> le HTML et extraire les informations structurées, et </w:t>
-      </w:r>
-      <w:proofErr w:type="spellStart"/>
-      <w:r>
-        <w:t>Scrapy</w:t>
-      </w:r>
-      <w:proofErr w:type="spellEnd"/>
-      <w:r>
-        <w:t xml:space="preserve"> comme </w:t>
-      </w:r>
-      <w:proofErr w:type="spellStart"/>
-      <w:r>
-        <w:t>framework</w:t>
-      </w:r>
-      <w:proofErr w:type="spellEnd"/>
-      <w:r>
-        <w:t xml:space="preserve"> plus avancé pour des projets de </w:t>
-      </w:r>
-      <w:proofErr w:type="spellStart"/>
-      <w:r>
-        <w:t>scraping</w:t>
-      </w:r>
-      <w:proofErr w:type="spellEnd"/>
-      <w:r>
-        <w:t xml:space="preserve"> à grande échelle. Dans notre cas, l'utilisation de l'API JSON de </w:t>
+        <w:t xml:space="preserve"> plus avancé pour des projets de scraping à grande échelle. Dans notre cas, l'utilisation de l'API JSON de </w:t>
       </w:r>
       <w:proofErr w:type="spellStart"/>
       <w:r>
@@ -6098,37 +6061,19 @@
       </w:r>
       <w:proofErr w:type="spellEnd"/>
       <w:r>
-        <w:t xml:space="preserve">) plutôt que du </w:t>
+        <w:t>) plutôt que du scraping HTML classique, garantissant fiabilité et pérennité. Il propose un pipeline complet de data science, de la collecte à la visualisation interactive, en passant par le nettoyage, l'analyse statistique et la modélisation prédictive. L'enrichissement géographique automatisé via géocodage (</w:t>
       </w:r>
       <w:proofErr w:type="spellStart"/>
       <w:r>
-        <w:t>scraping</w:t>
+        <w:t>Nominatim</w:t>
       </w:r>
       <w:proofErr w:type="spellEnd"/>
       <w:r>
-        <w:t xml:space="preserve"> HTML classique, garantissant fiabilité et pérennité. Il propose un pipeline complet de data science, de la collecte à la visualisation interactive, en passant par le nettoyage, l'analyse statistique et la modélisation prédictive. L'enrichissement géographique automatisé via géocodage (</w:t>
-      </w:r>
-      <w:proofErr w:type="spellStart"/>
-      <w:r>
-        <w:t>Nominatim</w:t>
-      </w:r>
-      <w:proofErr w:type="spellEnd"/>
-      <w:r>
-        <w:t xml:space="preserve">) permet des analyses spatiales fines. La restitution accessible via un tableau de bord </w:t>
-      </w:r>
-      <w:proofErr w:type="spellStart"/>
-      <w:r>
-        <w:t>Streamlit</w:t>
-      </w:r>
-      <w:proofErr w:type="spellEnd"/>
-      <w:r>
-        <w:t xml:space="preserve"> démocratise l'accès aux insights pour un public non </w:t>
-      </w:r>
-      <w:proofErr w:type="spellStart"/>
-      <w:r>
-        <w:t>technique.Contrairement</w:t>
-      </w:r>
-      <w:proofErr w:type="spellEnd"/>
+        <w:t xml:space="preserve">) permet des analyses spatiales fines. La restitution accessible via un tableau de bord Streamlit démocratise l'accès aux insights pour un public non </w:t>
+      </w:r>
+      <w:r>
+        <w:t>technique. Contrairement</w:t>
+      </w:r>
       <w:r>
         <w:t xml:space="preserve"> aux observatoires institutionnels qui se basent sur des transactions réalisées (données DVF), notre approche analyse les prix affichés sur le marché, offrant ainsi un indicateur avancé des tendances avant leur concrétisation dans les actes notariés.</w:t>
       </w:r>
@@ -6399,8 +6344,13 @@
         </w:rPr>
         <w:t xml:space="preserve"> </w:t>
       </w:r>
-      <w:r>
-        <w:t>ayant un rôle spécifique :</w:t>
+      <w:proofErr w:type="gramStart"/>
+      <w:r>
+        <w:t>ayant</w:t>
+      </w:r>
+      <w:proofErr w:type="gramEnd"/>
+      <w:r>
+        <w:t xml:space="preserve"> un rôle spécifique :</w:t>
       </w:r>
     </w:p>
     <w:p>
@@ -6756,6 +6706,7 @@
         </w:rPr>
       </w:pPr>
       <w:proofErr w:type="spellStart"/>
+      <w:proofErr w:type="gramStart"/>
       <w:r>
         <w:rPr>
           <w:rFonts w:ascii="Arial" w:hAnsi="Arial"/>
@@ -6765,6 +6716,7 @@
         <w:t>raw</w:t>
       </w:r>
       <w:proofErr w:type="spellEnd"/>
+      <w:proofErr w:type="gramEnd"/>
       <w:r>
         <w:rPr>
           <w:rFonts w:ascii="Arial" w:hAnsi="Arial"/>
@@ -6777,21 +6729,7 @@
         <w:rPr>
           <w:sz w:val="24"/>
         </w:rPr>
-        <w:t xml:space="preserve">: comprend les données brutes issues du </w:t>
-      </w:r>
-      <w:proofErr w:type="spellStart"/>
-      <w:r>
-        <w:rPr>
-          <w:sz w:val="24"/>
-        </w:rPr>
-        <w:t>scraping</w:t>
-      </w:r>
-      <w:proofErr w:type="spellEnd"/>
-      <w:r>
-        <w:rPr>
-          <w:sz w:val="24"/>
-        </w:rPr>
-        <w:t xml:space="preserve">, notamment </w:t>
+        <w:t xml:space="preserve">: comprend les données brutes issues du scraping, notamment </w:t>
       </w:r>
       <w:r>
         <w:rPr>
@@ -6818,6 +6756,7 @@
         </w:rPr>
       </w:pPr>
       <w:proofErr w:type="spellStart"/>
+      <w:proofErr w:type="gramStart"/>
       <w:r>
         <w:rPr>
           <w:rFonts w:ascii="Arial" w:hAnsi="Arial"/>
@@ -6827,6 +6766,7 @@
         <w:t>processed</w:t>
       </w:r>
       <w:proofErr w:type="spellEnd"/>
+      <w:proofErr w:type="gramEnd"/>
       <w:r>
         <w:rPr>
           <w:rFonts w:ascii="Arial" w:hAnsi="Arial"/>
@@ -6872,9 +6812,17 @@
         <w:rPr>
           <w:sz w:val="24"/>
         </w:rPr>
-        <w:t>analysis_results.json</w:t>
+        <w:t>analysis_</w:t>
+      </w:r>
+      <w:proofErr w:type="gramStart"/>
+      <w:r>
+        <w:rPr>
+          <w:sz w:val="24"/>
+        </w:rPr>
+        <w:t>results.json</w:t>
       </w:r>
       <w:proofErr w:type="spellEnd"/>
+      <w:proofErr w:type="gramEnd"/>
       <w:r>
         <w:rPr>
           <w:sz w:val="24"/>
@@ -7162,9 +7110,11 @@
         </w:rPr>
         <w:t xml:space="preserve"> </w:t>
       </w:r>
+      <w:proofErr w:type="gramStart"/>
       <w:r>
         <w:t>a</w:t>
       </w:r>
+      <w:proofErr w:type="gramEnd"/>
       <w:r>
         <w:rPr>
           <w:spacing w:val="-5"/>
@@ -7941,11 +7891,9 @@
         </w:rPr>
         <w:t xml:space="preserve"> </w:t>
       </w:r>
-      <w:proofErr w:type="spellStart"/>
       <w:r>
         <w:t>Streamlit</w:t>
       </w:r>
-      <w:proofErr w:type="spellEnd"/>
       <w:r>
         <w:rPr>
           <w:spacing w:val="32"/>
@@ -8112,10 +8060,12 @@
         <w:ind w:left="141" w:right="1"/>
         <w:jc w:val="both"/>
       </w:pPr>
+      <w:proofErr w:type="gramStart"/>
       <w:r>
         <w:lastRenderedPageBreak/>
         <w:t>exporté</w:t>
       </w:r>
+      <w:proofErr w:type="gramEnd"/>
       <w:r>
         <w:rPr>
           <w:spacing w:val="-7"/>
@@ -8158,11 +8108,9 @@
         </w:rPr>
         <w:t xml:space="preserve"> </w:t>
       </w:r>
-      <w:proofErr w:type="spellStart"/>
-      <w:r>
-        <w:t>multi-critères</w:t>
-      </w:r>
-      <w:proofErr w:type="spellEnd"/>
+      <w:r>
+        <w:t>multicritères</w:t>
+      </w:r>
       <w:r>
         <w:t>,</w:t>
       </w:r>
@@ -8271,6 +8219,7 @@
         <w:t xml:space="preserve"> </w:t>
       </w:r>
       <w:proofErr w:type="spellStart"/>
+      <w:proofErr w:type="gramStart"/>
       <w:r>
         <w:rPr>
           <w:rFonts w:ascii="Arial"/>
@@ -8281,6 +8230,7 @@
         <w:t>notebooks.ipynb</w:t>
       </w:r>
       <w:proofErr w:type="spellEnd"/>
+      <w:proofErr w:type="gramEnd"/>
     </w:p>
     <w:p>
       <w:pPr>
@@ -8373,12 +8323,14 @@
           <w:sz w:val="24"/>
         </w:rPr>
       </w:pPr>
+      <w:proofErr w:type="gramStart"/>
       <w:r>
         <w:rPr>
           <w:sz w:val="24"/>
         </w:rPr>
         <w:t>de</w:t>
       </w:r>
+      <w:proofErr w:type="gramEnd"/>
       <w:r>
         <w:rPr>
           <w:spacing w:val="-3"/>
@@ -8448,12 +8400,14 @@
           <w:sz w:val="24"/>
         </w:rPr>
       </w:pPr>
+      <w:proofErr w:type="gramStart"/>
       <w:r>
         <w:rPr>
           <w:sz w:val="24"/>
         </w:rPr>
         <w:t>de</w:t>
       </w:r>
+      <w:proofErr w:type="gramEnd"/>
       <w:r>
         <w:rPr>
           <w:spacing w:val="-4"/>
@@ -8536,12 +8490,14 @@
           <w:sz w:val="24"/>
         </w:rPr>
       </w:pPr>
+      <w:proofErr w:type="gramStart"/>
       <w:r>
         <w:rPr>
           <w:sz w:val="24"/>
         </w:rPr>
         <w:t>de</w:t>
       </w:r>
+      <w:proofErr w:type="gramEnd"/>
       <w:r>
         <w:rPr>
           <w:spacing w:val="-3"/>
@@ -8592,12 +8548,14 @@
           <w:sz w:val="24"/>
         </w:rPr>
       </w:pPr>
+      <w:proofErr w:type="gramStart"/>
       <w:r>
         <w:rPr>
           <w:sz w:val="24"/>
         </w:rPr>
         <w:t>de</w:t>
       </w:r>
+      <w:proofErr w:type="gramEnd"/>
       <w:r>
         <w:rPr>
           <w:spacing w:val="-4"/>
@@ -9154,7 +9112,6 @@
         </w:rPr>
         <w:t xml:space="preserve"> </w:t>
       </w:r>
-      <w:proofErr w:type="spellStart"/>
       <w:r>
         <w:rPr>
           <w:spacing w:val="-2"/>
@@ -9162,7 +9119,6 @@
         <w:t>scraping</w:t>
       </w:r>
       <w:bookmarkEnd w:id="6"/>
-      <w:proofErr w:type="spellEnd"/>
     </w:p>
     <w:p>
       <w:pPr>
@@ -9264,15 +9220,7 @@
         <w:jc w:val="both"/>
       </w:pPr>
       <w:r>
-        <w:t xml:space="preserve">Choix de l'API JSON vs </w:t>
-      </w:r>
-      <w:proofErr w:type="spellStart"/>
-      <w:r>
-        <w:t>scraping</w:t>
-      </w:r>
-      <w:proofErr w:type="spellEnd"/>
-      <w:r>
-        <w:t xml:space="preserve"> HTML :</w:t>
+        <w:t>Choix de l'API JSON vs scraping HTML :</w:t>
       </w:r>
     </w:p>
     <w:p>
@@ -9289,15 +9237,7 @@
         <w:jc w:val="both"/>
       </w:pPr>
       <w:r>
-        <w:t xml:space="preserve">Contrairement au </w:t>
-      </w:r>
-      <w:proofErr w:type="spellStart"/>
-      <w:r>
-        <w:t>scraping</w:t>
-      </w:r>
-      <w:proofErr w:type="spellEnd"/>
-      <w:r>
-        <w:t xml:space="preserve"> HTML classique avec </w:t>
+        <w:t xml:space="preserve">Contrairement au scraping HTML classique avec </w:t>
       </w:r>
       <w:proofErr w:type="spellStart"/>
       <w:r>
@@ -9440,11 +9380,19 @@
       </w:r>
       <w:proofErr w:type="spellStart"/>
       <w:r>
-        <w:t>build_api_params</w:t>
+        <w:t>build_api_</w:t>
+      </w:r>
+      <w:proofErr w:type="gramStart"/>
+      <w:r>
+        <w:t>params</w:t>
       </w:r>
       <w:proofErr w:type="spellEnd"/>
       <w:r>
-        <w:t>() construit pour chaque page les paramètres suivants :</w:t>
+        <w:t>(</w:t>
+      </w:r>
+      <w:proofErr w:type="gramEnd"/>
+      <w:r>
+        <w:t>) construit pour chaque page les paramètres suivants :</w:t>
       </w:r>
     </w:p>
     <w:p>
@@ -9882,16 +9830,13 @@
         </w:rPr>
         <w:t xml:space="preserve"> </w:t>
       </w:r>
-      <w:r>
-        <w:t xml:space="preserve">annonces_raw.csv ». Cette approche prévient les doublons en cas de </w:t>
-      </w:r>
-      <w:proofErr w:type="spellStart"/>
-      <w:r>
-        <w:t>scraping</w:t>
-      </w:r>
-      <w:proofErr w:type="spellEnd"/>
-      <w:r>
-        <w:t xml:space="preserve"> répété.</w:t>
+      <w:proofErr w:type="gramStart"/>
+      <w:r>
+        <w:t>annonces_raw.csv</w:t>
+      </w:r>
+      <w:proofErr w:type="gramEnd"/>
+      <w:r>
+        <w:t xml:space="preserve"> ». Cette approche prévient les doublons en cas de scraping répété.</w:t>
       </w:r>
       <w:r>
         <w:rPr>
@@ -10670,19 +10615,11 @@
         </w:rPr>
         <w:t xml:space="preserve"> </w:t>
       </w:r>
-      <w:proofErr w:type="spellStart"/>
-      <w:r>
-        <w:rPr>
-          <w:sz w:val="24"/>
-        </w:rPr>
-        <w:t>scraping</w:t>
-      </w:r>
-      <w:proofErr w:type="spellEnd"/>
-      <w:r>
-        <w:rPr>
-          <w:sz w:val="24"/>
-        </w:rPr>
-        <w:t>,</w:t>
+      <w:r>
+        <w:rPr>
+          <w:sz w:val="24"/>
+        </w:rPr>
+        <w:t>scraping,</w:t>
       </w:r>
       <w:r>
         <w:rPr>
@@ -11419,11 +11356,9 @@
         </w:rPr>
         <w:t xml:space="preserve"> </w:t>
       </w:r>
-      <w:proofErr w:type="spellStart"/>
       <w:r>
         <w:t>scraping</w:t>
       </w:r>
-      <w:proofErr w:type="spellEnd"/>
       <w:r>
         <w:rPr>
           <w:spacing w:val="-16"/>
@@ -12957,11 +12892,17 @@
       </w:r>
       <w:proofErr w:type="spellStart"/>
       <w:r>
-        <w:t>postal_code</w:t>
+        <w:t>postal_</w:t>
+      </w:r>
+      <w:r>
+        <w:t>codes</w:t>
       </w:r>
       <w:proofErr w:type="spellEnd"/>
       <w:r>
-        <w:t xml:space="preserve"> si manquants, en exploitant les données structurées retournées par </w:t>
+        <w:t xml:space="preserve"> si manquants</w:t>
+      </w:r>
+      <w:r>
+        <w:t xml:space="preserve">, en exploitant les données structurées retournées par </w:t>
       </w:r>
       <w:proofErr w:type="spellStart"/>
       <w:r>
@@ -13124,6 +13065,7 @@
         </w:rPr>
         <w:t xml:space="preserve"> </w:t>
       </w:r>
+      <w:proofErr w:type="gramStart"/>
       <w:r>
         <w:t>data/</w:t>
       </w:r>
@@ -13135,6 +13077,7 @@
       <w:r>
         <w:t>/annonces_clean.csv</w:t>
       </w:r>
+      <w:proofErr w:type="gramEnd"/>
       <w:r>
         <w:rPr>
           <w:spacing w:val="-2"/>
@@ -13401,10 +13344,20 @@
         <w:t xml:space="preserve"> </w:t>
       </w:r>
       <w:proofErr w:type="spellStart"/>
-      <w:r>
-        <w:t>analysis_results.json</w:t>
+      <w:proofErr w:type="gramStart"/>
+      <w:r>
+        <w:t>analysis</w:t>
+      </w:r>
+      <w:proofErr w:type="gramEnd"/>
+      <w:r>
+        <w:t>_</w:t>
+      </w:r>
+      <w:proofErr w:type="gramStart"/>
+      <w:r>
+        <w:t>results.json</w:t>
       </w:r>
       <w:proofErr w:type="spellEnd"/>
+      <w:proofErr w:type="gramEnd"/>
       <w:r>
         <w:rPr>
           <w:spacing w:val="-8"/>
@@ -16489,8 +16442,13 @@
         </w:rPr>
         <w:t xml:space="preserve"> </w:t>
       </w:r>
-      <w:r>
-        <w:t>data/</w:t>
+      <w:proofErr w:type="gramStart"/>
+      <w:r>
+        <w:t>data</w:t>
+      </w:r>
+      <w:proofErr w:type="gramEnd"/>
+      <w:r>
+        <w:t>/</w:t>
       </w:r>
       <w:proofErr w:type="spellStart"/>
       <w:r>
@@ -16512,15 +16470,7 @@
       </w:r>
       <w:proofErr w:type="spellEnd"/>
       <w:r>
-        <w:t xml:space="preserve">, afin d’être directement réutilisable par l’application </w:t>
-      </w:r>
-      <w:proofErr w:type="spellStart"/>
-      <w:r>
-        <w:t>Streamlit</w:t>
-      </w:r>
-      <w:proofErr w:type="spellEnd"/>
-      <w:r>
-        <w:t>.</w:t>
+        <w:t>, afin d’être directement réutilisable par l’application Streamlit.</w:t>
       </w:r>
     </w:p>
     <w:p>
@@ -17125,7 +17075,6 @@
         </w:rPr>
         <w:t xml:space="preserve"> </w:t>
       </w:r>
-      <w:proofErr w:type="spellStart"/>
       <w:r>
         <w:rPr>
           <w:spacing w:val="-2"/>
@@ -17133,7 +17082,6 @@
         <w:t>Streamlit</w:t>
       </w:r>
       <w:bookmarkEnd w:id="33"/>
-      <w:proofErr w:type="spellEnd"/>
     </w:p>
     <w:p>
       <w:pPr>
@@ -17283,10 +17231,20 @@
         <w:t xml:space="preserve"> </w:t>
       </w:r>
       <w:proofErr w:type="spellStart"/>
-      <w:r>
-        <w:t>analysis_results.json</w:t>
+      <w:proofErr w:type="gramStart"/>
+      <w:r>
+        <w:t>analysis</w:t>
+      </w:r>
+      <w:proofErr w:type="gramEnd"/>
+      <w:r>
+        <w:t>_</w:t>
+      </w:r>
+      <w:proofErr w:type="gramStart"/>
+      <w:r>
+        <w:t>results.json</w:t>
       </w:r>
       <w:proofErr w:type="spellEnd"/>
+      <w:proofErr w:type="gramEnd"/>
       <w:r>
         <w:rPr>
           <w:spacing w:val="-8"/>
@@ -18892,15 +18850,7 @@
       </w:r>
       <w:proofErr w:type="spellEnd"/>
       <w:r>
-        <w:t xml:space="preserve">, a été évalué sur un jeu de test représentant 20% des données. Les métriques obtenues démontrent une capacité satisfaisante du modèle à capturer les principales tendances du marché. Les variables les plus influentes dans la prédiction sont la localisation (ville et région), la surface et le nombre de pièces, confirmant l'importance de la dimension géographique dans la formation des prix. L'intégration de ce modèle dans le tableau de bord </w:t>
-      </w:r>
-      <w:proofErr w:type="spellStart"/>
-      <w:r>
-        <w:t>Streamlit</w:t>
-      </w:r>
-      <w:proofErr w:type="spellEnd"/>
-      <w:r>
-        <w:t xml:space="preserve"> permet aux utilisateurs d'obtenir une estimation instantanée du prix d'un bien en fonction de ses caractéristiques.</w:t>
+        <w:t>, a été évalué sur un jeu de test représentant 20% des données. Les métriques obtenues démontrent une capacité satisfaisante du modèle à capturer les principales tendances du marché. Les variables les plus influentes dans la prédiction sont la localisation (ville et région), la surface et le nombre de pièces, confirmant l'importance de la dimension géographique dans la formation des prix. L'intégration de ce modèle dans le tableau de bord Streamlit permet aux utilisateurs d'obtenir une estimation instantanée du prix d'un bien en fonction de ses caractéristiques.</w:t>
       </w:r>
     </w:p>
     <w:p>
@@ -18975,19 +18925,19 @@
         </w:rPr>
         <w:t xml:space="preserve">Dépendance au </w:t>
       </w:r>
-      <w:proofErr w:type="spellStart"/>
-      <w:r>
-        <w:rPr>
-          <w:sz w:val="24"/>
-        </w:rPr>
-        <w:t>scraping</w:t>
-      </w:r>
-      <w:proofErr w:type="spellEnd"/>
-      <w:r>
-        <w:rPr>
-          <w:sz w:val="24"/>
-        </w:rPr>
-        <w:t xml:space="preserve">: L'ensemble du système repose sur l'API publique de </w:t>
+      <w:proofErr w:type="gramStart"/>
+      <w:r>
+        <w:rPr>
+          <w:sz w:val="24"/>
+        </w:rPr>
+        <w:t>scraping:</w:t>
+      </w:r>
+      <w:proofErr w:type="gramEnd"/>
+      <w:r>
+        <w:rPr>
+          <w:sz w:val="24"/>
+        </w:rPr>
+        <w:t xml:space="preserve"> L'ensemble du système repose sur l'API publique de </w:t>
       </w:r>
       <w:proofErr w:type="spellStart"/>
       <w:r>
@@ -20019,15 +19969,7 @@
         <w:jc w:val="both"/>
       </w:pPr>
       <w:r>
-        <w:t xml:space="preserve">Malgré certaines limites, dépendance au </w:t>
-      </w:r>
-      <w:proofErr w:type="spellStart"/>
-      <w:r>
-        <w:t>scraping</w:t>
-      </w:r>
-      <w:proofErr w:type="spellEnd"/>
-      <w:r>
-        <w:t>, source unique, absence de dimension temporelle, le travail réalisé constitue une base solide pour des analyses plus</w:t>
+        <w:t>Malgré certaines limites, dépendance au scraping, source unique, absence de dimension temporelle, le travail réalisé constitue une base solide pour des analyses plus</w:t>
       </w:r>
       <w:r>
         <w:rPr>

</xml_diff>